<commit_message>
spme body once told me
</commit_message>
<xml_diff>
--- a/ВЕБлаб1.docx
+++ b/ВЕБлаб1.docx
@@ -192,13 +192,6 @@
           <w:szCs w:val="36"/>
         </w:rPr>
         <w:br/>
-      </w:r>
-      <w:r>
-        <w:rPr>
-          <w:rFonts w:ascii="Times New Roman" w:eastAsia="Times New Roman" w:hAnsi="Times New Roman" w:cs="Times New Roman"/>
-          <w:sz w:val="36"/>
-          <w:szCs w:val="36"/>
-        </w:rPr>
         <w:t xml:space="preserve">«WEB </w:t>
       </w:r>
       <w:proofErr w:type="spellStart"/>
@@ -1606,6 +1599,7 @@
         <w:rPr>
           <w:sz w:val="28"/>
           <w:szCs w:val="28"/>
+          <w:lang w:val="en-US"/>
         </w:rPr>
         <w:t>img</w:t>
       </w:r>
@@ -1754,7 +1748,7 @@
         <w:rPr>
           <w:sz w:val="28"/>
           <w:szCs w:val="28"/>
-          <w:lang w:val="en-US"/>
+          <w:lang w:val="uk-UA"/>
         </w:rPr>
       </w:pPr>
       <w:r>
@@ -1769,7 +1763,7 @@
         <w:rPr>
           <w:sz w:val="28"/>
           <w:szCs w:val="28"/>
-          <w:lang w:val="en-US"/>
+          <w:lang w:val="uk-UA"/>
         </w:rPr>
         <w:t>|</w:t>
       </w:r>
@@ -1785,7 +1779,7 @@
         <w:rPr>
           <w:sz w:val="28"/>
           <w:szCs w:val="28"/>
-          <w:lang w:val="en-US"/>
+          <w:lang w:val="uk-UA"/>
         </w:rPr>
         <w:t>--</w:t>
       </w:r>
@@ -1795,25 +1789,67 @@
           <w:szCs w:val="28"/>
           <w:lang w:val="en-US"/>
         </w:rPr>
-        <w:t>icon-grid.png</w:t>
-      </w:r>
-    </w:p>
-    <w:p>
-      <w:pPr>
-        <w:ind w:right="-607"/>
-        <w:rPr>
-          <w:sz w:val="28"/>
-          <w:szCs w:val="28"/>
-          <w:lang w:val="en-US"/>
-        </w:rPr>
-      </w:pPr>
-      <w:r>
-        <w:rPr>
-          <w:sz w:val="28"/>
-          <w:szCs w:val="28"/>
-          <w:lang w:val="en-US"/>
-        </w:rPr>
-        <w:t xml:space="preserve">   |</w:t>
+        <w:t>icon</w:t>
+      </w:r>
+      <w:r>
+        <w:rPr>
+          <w:sz w:val="28"/>
+          <w:szCs w:val="28"/>
+          <w:lang w:val="uk-UA"/>
+        </w:rPr>
+        <w:t>-</w:t>
+      </w:r>
+      <w:r>
+        <w:rPr>
+          <w:sz w:val="28"/>
+          <w:szCs w:val="28"/>
+          <w:lang w:val="en-US"/>
+        </w:rPr>
+        <w:t>grid</w:t>
+      </w:r>
+      <w:r>
+        <w:rPr>
+          <w:sz w:val="28"/>
+          <w:szCs w:val="28"/>
+          <w:lang w:val="uk-UA"/>
+        </w:rPr>
+        <w:t>.</w:t>
+      </w:r>
+      <w:proofErr w:type="spellStart"/>
+      <w:r>
+        <w:rPr>
+          <w:sz w:val="28"/>
+          <w:szCs w:val="28"/>
+          <w:lang w:val="en-US"/>
+        </w:rPr>
+        <w:t>png</w:t>
+      </w:r>
+      <w:proofErr w:type="spellEnd"/>
+    </w:p>
+    <w:p>
+      <w:pPr>
+        <w:ind w:right="-607"/>
+        <w:rPr>
+          <w:sz w:val="28"/>
+          <w:szCs w:val="28"/>
+          <w:lang w:val="en-US"/>
+        </w:rPr>
+      </w:pPr>
+      <w:r>
+        <w:rPr>
+          <w:sz w:val="28"/>
+          <w:szCs w:val="28"/>
+          <w:lang w:val="uk-UA"/>
+        </w:rPr>
+        <w:t xml:space="preserve">   </w:t>
+      </w:r>
+      <w:r>
+        <w:rPr>
+          <w:sz w:val="28"/>
+          <w:szCs w:val="28"/>
+          <w:lang w:val="en-US"/>
+        </w:rPr>
+        <w:t>|</w:t>
       </w:r>
       <w:r>
         <w:rPr>
@@ -2634,15 +2670,7 @@
           <w:szCs w:val="28"/>
           <w:lang w:val="en-US"/>
         </w:rPr>
-        <w:t>--</w:t>
-      </w:r>
-      <w:r>
-        <w:rPr>
-          <w:sz w:val="28"/>
-          <w:szCs w:val="28"/>
-          <w:lang w:val="en-US"/>
-        </w:rPr>
-        <w:t>_</w:t>
+        <w:t>--_</w:t>
       </w:r>
       <w:r>
         <w:rPr>
@@ -2684,15 +2712,7 @@
           <w:szCs w:val="28"/>
           <w:lang w:val="en-US"/>
         </w:rPr>
-        <w:t>--</w:t>
-      </w:r>
-      <w:r>
-        <w:rPr>
-          <w:sz w:val="28"/>
-          <w:szCs w:val="28"/>
-          <w:lang w:val="en-US"/>
-        </w:rPr>
-        <w:t>_</w:t>
+        <w:t>--_</w:t>
       </w:r>
       <w:r>
         <w:rPr>
@@ -2734,15 +2754,7 @@
           <w:szCs w:val="28"/>
           <w:lang w:val="en-US"/>
         </w:rPr>
-        <w:t>--</w:t>
-      </w:r>
-      <w:r>
-        <w:rPr>
-          <w:sz w:val="28"/>
-          <w:szCs w:val="28"/>
-          <w:lang w:val="en-US"/>
-        </w:rPr>
-        <w:t>_</w:t>
+        <w:t>--_</w:t>
       </w:r>
       <w:r>
         <w:rPr>
@@ -4567,7 +4579,7 @@
           <w:szCs w:val="28"/>
           <w:lang w:val="en-US"/>
         </w:rPr>
-        <w:t xml:space="preserve">   |----</w:t>
+        <w:t xml:space="preserve">   |-----</w:t>
       </w:r>
       <w:r>
         <w:rPr>
@@ -4583,14 +4595,6 @@
           <w:szCs w:val="28"/>
           <w:lang w:val="en-US"/>
         </w:rPr>
-        <w:t>-</w:t>
-      </w:r>
-      <w:r>
-        <w:rPr>
-          <w:sz w:val="28"/>
-          <w:szCs w:val="28"/>
-          <w:lang w:val="en-US"/>
-        </w:rPr>
         <w:t>main.js</w:t>
       </w:r>
     </w:p>
@@ -4609,15 +4613,7 @@
           <w:szCs w:val="28"/>
           <w:lang w:val="en-US"/>
         </w:rPr>
-        <w:t xml:space="preserve">   |----</w:t>
-      </w:r>
-      <w:r>
-        <w:rPr>
-          <w:sz w:val="28"/>
-          <w:szCs w:val="28"/>
-          <w:lang w:val="en-US"/>
-        </w:rPr>
-        <w:t>-</w:t>
+        <w:t xml:space="preserve">   |-----</w:t>
       </w:r>
       <w:r>
         <w:rPr>
@@ -5066,6 +5062,108 @@
       <w:pPr>
         <w:ind w:right="-607"/>
         <w:rPr>
+          <w:b/>
+          <w:sz w:val="28"/>
+          <w:szCs w:val="28"/>
+          <w:lang w:val="en-US"/>
+        </w:rPr>
+      </w:pPr>
+    </w:p>
+    <w:p>
+      <w:pPr>
+        <w:ind w:right="-607"/>
+        <w:rPr>
+          <w:b/>
+          <w:sz w:val="28"/>
+          <w:szCs w:val="28"/>
+          <w:lang w:val="en-US"/>
+        </w:rPr>
+      </w:pPr>
+    </w:p>
+    <w:p>
+      <w:pPr>
+        <w:ind w:right="-607"/>
+        <w:rPr>
+          <w:b/>
+          <w:sz w:val="28"/>
+          <w:szCs w:val="28"/>
+          <w:lang w:val="en-US"/>
+        </w:rPr>
+      </w:pPr>
+    </w:p>
+    <w:p>
+      <w:pPr>
+        <w:ind w:right="-607"/>
+        <w:rPr>
+          <w:b/>
+          <w:sz w:val="28"/>
+          <w:szCs w:val="28"/>
+          <w:lang w:val="en-US"/>
+        </w:rPr>
+      </w:pPr>
+      <w:r>
+        <w:rPr>
+          <w:b/>
+          <w:sz w:val="28"/>
+          <w:szCs w:val="28"/>
+          <w:lang w:val="en-US"/>
+        </w:rPr>
+        <w:lastRenderedPageBreak/>
+        <w:t>CSS3 Calculating Values With calc()</w:t>
+      </w:r>
+      <w:bookmarkStart w:id="0" w:name="_GoBack"/>
+      <w:bookmarkEnd w:id="0"/>
+    </w:p>
+    <w:p>
+      <w:pPr>
+        <w:ind w:right="-607"/>
+        <w:rPr>
+          <w:sz w:val="28"/>
+          <w:szCs w:val="28"/>
+          <w:lang w:val="en-US"/>
+        </w:rPr>
+      </w:pPr>
+      <w:r>
+        <w:rPr>
+          <w:sz w:val="28"/>
+          <w:szCs w:val="28"/>
+          <w:lang w:val="en-US"/>
+        </w:rPr>
+        <w:t xml:space="preserve">Another new and awesome CSS feature is the </w:t>
+      </w:r>
+      <w:proofErr w:type="gramStart"/>
+      <w:r>
+        <w:rPr>
+          <w:sz w:val="28"/>
+          <w:szCs w:val="28"/>
+          <w:lang w:val="en-US"/>
+        </w:rPr>
+        <w:t>calc(</w:t>
+      </w:r>
+      <w:proofErr w:type="gramEnd"/>
+      <w:r>
+        <w:rPr>
+          <w:sz w:val="28"/>
+          <w:szCs w:val="28"/>
+          <w:lang w:val="en-US"/>
+        </w:rPr>
+        <w:t>) function. It allows you to do simple arithmetic calculations in CSS. You can use it anywhere a length or a size is required. What is even cooler, is that you can freely mix different units, like percentages and pixels. This makes a lot of layout hacks that you might have used in the past obsolete. The best news? It works in IE9 and up, prefix-free.</w:t>
+      </w:r>
+    </w:p>
+    <w:p>
+      <w:pPr>
+        <w:ind w:right="-607"/>
+        <w:rPr>
+          <w:sz w:val="28"/>
+          <w:szCs w:val="28"/>
+          <w:lang w:val="en-US"/>
+        </w:rPr>
+      </w:pPr>
+    </w:p>
+    <w:p>
+      <w:pPr>
+        <w:ind w:right="-607"/>
+        <w:rPr>
           <w:sz w:val="28"/>
           <w:szCs w:val="28"/>
           <w:lang w:val="en-US"/>
@@ -5075,7 +5173,6 @@
         <w:rPr>
           <w:noProof/>
         </w:rPr>
-        <w:lastRenderedPageBreak/>
         <w:drawing>
           <wp:inline distT="0" distB="0" distL="0" distR="0" wp14:anchorId="54458685" wp14:editId="18EA66B7">
             <wp:extent cx="5733415" cy="2036445"/>
@@ -5112,6 +5209,16 @@
           </wp:inline>
         </w:drawing>
       </w:r>
+    </w:p>
+    <w:p>
+      <w:pPr>
+        <w:ind w:right="-607"/>
+        <w:rPr>
+          <w:sz w:val="28"/>
+          <w:szCs w:val="28"/>
+          <w:lang w:val="en-US"/>
+        </w:rPr>
+      </w:pPr>
       <w:r>
         <w:rPr>
           <w:noProof/>
@@ -5152,8 +5259,6 @@
           </wp:inline>
         </w:drawing>
       </w:r>
-      <w:bookmarkStart w:id="0" w:name="_GoBack"/>
-      <w:bookmarkEnd w:id="0"/>
     </w:p>
     <w:p>
       <w:pPr>
@@ -5984,6 +6089,36 @@
       <w:shd w:val="clear" w:color="auto" w:fill="E1DFDD"/>
     </w:rPr>
   </w:style>
+  <w:style w:type="paragraph" w:styleId="a9">
+    <w:name w:val="Normal (Web)"/>
+    <w:basedOn w:val="a"/>
+    <w:uiPriority w:val="99"/>
+    <w:semiHidden/>
+    <w:unhideWhenUsed/>
+    <w:rsid w:val="00834D29"/>
+    <w:pPr>
+      <w:spacing w:before="100" w:beforeAutospacing="1" w:after="100" w:afterAutospacing="1" w:line="240" w:lineRule="auto"/>
+    </w:pPr>
+    <w:rPr>
+      <w:rFonts w:ascii="Times New Roman" w:eastAsia="Times New Roman" w:hAnsi="Times New Roman" w:cs="Times New Roman"/>
+      <w:sz w:val="24"/>
+      <w:szCs w:val="24"/>
+      <w:lang w:val="ru-UA" w:eastAsia="ru-UA"/>
+    </w:rPr>
+  </w:style>
+  <w:style w:type="character" w:styleId="HTML">
+    <w:name w:val="HTML Code"/>
+    <w:basedOn w:val="a0"/>
+    <w:uiPriority w:val="99"/>
+    <w:semiHidden/>
+    <w:unhideWhenUsed/>
+    <w:rsid w:val="00834D29"/>
+    <w:rPr>
+      <w:rFonts w:ascii="Courier New" w:eastAsia="Times New Roman" w:hAnsi="Courier New" w:cs="Courier New"/>
+      <w:sz w:val="20"/>
+      <w:szCs w:val="20"/>
+    </w:rPr>
+  </w:style>
 </w:styles>
 </file>
 

</xml_diff>

<commit_message>
some body once told me
</commit_message>
<xml_diff>
--- a/ВЕБлаб1.docx
+++ b/ВЕБлаб1.docx
@@ -4861,6 +4861,177 @@
         <w:rPr>
           <w:sz w:val="28"/>
           <w:szCs w:val="28"/>
+          <w:lang w:val="ru-RU"/>
+        </w:rPr>
+      </w:pPr>
+    </w:p>
+    <w:p>
+      <w:pPr>
+        <w:ind w:right="-607"/>
+        <w:rPr>
+          <w:sz w:val="28"/>
+          <w:szCs w:val="28"/>
+        </w:rPr>
+      </w:pPr>
+      <w:r>
+        <w:rPr>
+          <w:b/>
+          <w:sz w:val="28"/>
+          <w:szCs w:val="28"/>
+        </w:rPr>
+        <w:t>CSS переменные</w:t>
+      </w:r>
+      <w:r>
+        <w:rPr>
+          <w:sz w:val="28"/>
+          <w:szCs w:val="28"/>
+        </w:rPr>
+        <w:t xml:space="preserve"> (пользовательские CSS-свойства) это сущности, определяемые автором CSS, хранящие конкретные значения, которые можно повторно использовать в документе. Они устанавливаются с использованием </w:t>
+      </w:r>
+      <w:proofErr w:type="spellStart"/>
+      <w:r>
+        <w:rPr>
+          <w:sz w:val="28"/>
+          <w:szCs w:val="28"/>
+        </w:rPr>
+        <w:t>custom</w:t>
+      </w:r>
+      <w:proofErr w:type="spellEnd"/>
+      <w:r>
+        <w:rPr>
+          <w:sz w:val="28"/>
+          <w:szCs w:val="28"/>
+        </w:rPr>
+        <w:t xml:space="preserve"> </w:t>
+      </w:r>
+      <w:proofErr w:type="spellStart"/>
+      <w:r>
+        <w:rPr>
+          <w:sz w:val="28"/>
+          <w:szCs w:val="28"/>
+        </w:rPr>
+        <w:t>property</w:t>
+      </w:r>
+      <w:proofErr w:type="spellEnd"/>
+      <w:r>
+        <w:rPr>
+          <w:sz w:val="28"/>
+          <w:szCs w:val="28"/>
+        </w:rPr>
+        <w:t xml:space="preserve"> нотации (например. --</w:t>
+      </w:r>
+      <w:proofErr w:type="spellStart"/>
+      <w:r>
+        <w:rPr>
+          <w:sz w:val="28"/>
+          <w:szCs w:val="28"/>
+        </w:rPr>
+        <w:t>main-color</w:t>
+      </w:r>
+      <w:proofErr w:type="spellEnd"/>
+      <w:r>
+        <w:rPr>
+          <w:sz w:val="28"/>
+          <w:szCs w:val="28"/>
+        </w:rPr>
+        <w:t xml:space="preserve">: </w:t>
+      </w:r>
+      <w:proofErr w:type="spellStart"/>
+      <w:r>
+        <w:rPr>
+          <w:sz w:val="28"/>
+          <w:szCs w:val="28"/>
+        </w:rPr>
+        <w:t>black</w:t>
+      </w:r>
+      <w:proofErr w:type="spellEnd"/>
+      <w:r>
+        <w:rPr>
+          <w:sz w:val="28"/>
+          <w:szCs w:val="28"/>
+        </w:rPr>
+        <w:t xml:space="preserve">;) и доступны через функцию </w:t>
+      </w:r>
+      <w:proofErr w:type="spellStart"/>
+      <w:proofErr w:type="gramStart"/>
+      <w:r>
+        <w:rPr>
+          <w:sz w:val="28"/>
+          <w:szCs w:val="28"/>
+        </w:rPr>
+        <w:t>var</w:t>
+      </w:r>
+      <w:proofErr w:type="spellEnd"/>
+      <w:r>
+        <w:rPr>
+          <w:sz w:val="28"/>
+          <w:szCs w:val="28"/>
+        </w:rPr>
+        <w:t>(</w:t>
+      </w:r>
+      <w:proofErr w:type="gramEnd"/>
+      <w:r>
+        <w:rPr>
+          <w:sz w:val="28"/>
+          <w:szCs w:val="28"/>
+        </w:rPr>
+        <w:t xml:space="preserve">) (например. </w:t>
+      </w:r>
+      <w:proofErr w:type="spellStart"/>
+      <w:r>
+        <w:rPr>
+          <w:sz w:val="28"/>
+          <w:szCs w:val="28"/>
+        </w:rPr>
+        <w:t>color</w:t>
+      </w:r>
+      <w:proofErr w:type="spellEnd"/>
+      <w:r>
+        <w:rPr>
+          <w:sz w:val="28"/>
+          <w:szCs w:val="28"/>
+        </w:rPr>
+        <w:t xml:space="preserve">: </w:t>
+      </w:r>
+      <w:proofErr w:type="spellStart"/>
+      <w:r>
+        <w:rPr>
+          <w:sz w:val="28"/>
+          <w:szCs w:val="28"/>
+        </w:rPr>
+        <w:t>var</w:t>
+      </w:r>
+      <w:proofErr w:type="spellEnd"/>
+      <w:r>
+        <w:rPr>
+          <w:sz w:val="28"/>
+          <w:szCs w:val="28"/>
+        </w:rPr>
+        <w:t>(--</w:t>
+      </w:r>
+      <w:proofErr w:type="spellStart"/>
+      <w:r>
+        <w:rPr>
+          <w:sz w:val="28"/>
+          <w:szCs w:val="28"/>
+        </w:rPr>
+        <w:t>main-color</w:t>
+      </w:r>
+      <w:proofErr w:type="spellEnd"/>
+      <w:r>
+        <w:rPr>
+          <w:sz w:val="28"/>
+          <w:szCs w:val="28"/>
+        </w:rPr>
+        <w:t>);) .</w:t>
+      </w:r>
+    </w:p>
+    <w:p>
+      <w:pPr>
+        <w:ind w:right="-607"/>
+        <w:rPr>
+          <w:sz w:val="28"/>
+          <w:szCs w:val="28"/>
         </w:rPr>
       </w:pPr>
       <w:r>
@@ -5013,6 +5184,28 @@
       <w:pPr>
         <w:ind w:right="-607"/>
         <w:rPr>
+          <w:rFonts w:ascii="Times New Roman" w:hAnsi="Times New Roman" w:cs="Times New Roman"/>
+          <w:sz w:val="28"/>
+          <w:szCs w:val="28"/>
+          <w:lang w:val="en-US"/>
+        </w:rPr>
+      </w:pPr>
+      <w:r>
+        <w:rPr>
+          <w:rFonts w:ascii="Times New Roman" w:hAnsi="Times New Roman" w:cs="Times New Roman"/>
+          <w:sz w:val="28"/>
+          <w:szCs w:val="28"/>
+          <w:lang w:val="en-US"/>
+        </w:rPr>
+        <w:t>CSS3</w:t>
+      </w:r>
+      <w:bookmarkStart w:id="0" w:name="_GoBack"/>
+      <w:bookmarkEnd w:id="0"/>
+    </w:p>
+    <w:p>
+      <w:pPr>
+        <w:ind w:right="-607"/>
+        <w:rPr>
           <w:sz w:val="28"/>
           <w:szCs w:val="28"/>
         </w:rPr>
@@ -5022,10 +5215,10 @@
           <w:noProof/>
         </w:rPr>
         <w:drawing>
-          <wp:inline distT="0" distB="0" distL="0" distR="0" wp14:anchorId="06C64583" wp14:editId="0977B327">
-            <wp:extent cx="5733415" cy="2027555"/>
+          <wp:inline distT="0" distB="0" distL="0" distR="0" wp14:anchorId="27648B95" wp14:editId="6029C4F1">
+            <wp:extent cx="5733415" cy="1567815"/>
             <wp:effectExtent l="0" t="0" r="635" b="0"/>
-            <wp:docPr id="1" name="Рисунок 1"/>
+            <wp:docPr id="3" name="Рисунок 3"/>
             <wp:cNvGraphicFramePr>
               <a:graphicFrameLocks xmlns:a="http://schemas.openxmlformats.org/drawingml/2006/main" noChangeAspect="1"/>
             </wp:cNvGraphicFramePr>
@@ -5045,7 +5238,7 @@
                   <pic:spPr>
                     <a:xfrm>
                       <a:off x="0" y="0"/>
-                      <a:ext cx="5733415" cy="2027555"/>
+                      <a:ext cx="5733415" cy="1567815"/>
                     </a:xfrm>
                     <a:prstGeom prst="rect">
                       <a:avLst/>
@@ -5062,122 +5255,20 @@
       <w:pPr>
         <w:ind w:right="-607"/>
         <w:rPr>
-          <w:b/>
-          <w:sz w:val="28"/>
-          <w:szCs w:val="28"/>
-          <w:lang w:val="en-US"/>
-        </w:rPr>
-      </w:pPr>
-    </w:p>
-    <w:p>
-      <w:pPr>
-        <w:ind w:right="-607"/>
-        <w:rPr>
-          <w:b/>
-          <w:sz w:val="28"/>
-          <w:szCs w:val="28"/>
-          <w:lang w:val="en-US"/>
-        </w:rPr>
-      </w:pPr>
-    </w:p>
-    <w:p>
-      <w:pPr>
-        <w:ind w:right="-607"/>
-        <w:rPr>
-          <w:b/>
-          <w:sz w:val="28"/>
-          <w:szCs w:val="28"/>
-          <w:lang w:val="en-US"/>
-        </w:rPr>
-      </w:pPr>
-    </w:p>
-    <w:p>
-      <w:pPr>
-        <w:ind w:right="-607"/>
-        <w:rPr>
-          <w:b/>
-          <w:sz w:val="28"/>
-          <w:szCs w:val="28"/>
-          <w:lang w:val="en-US"/>
-        </w:rPr>
-      </w:pPr>
-      <w:r>
-        <w:rPr>
-          <w:b/>
-          <w:sz w:val="28"/>
-          <w:szCs w:val="28"/>
-          <w:lang w:val="en-US"/>
+          <w:sz w:val="28"/>
+          <w:szCs w:val="28"/>
+        </w:rPr>
+      </w:pPr>
+      <w:r>
+        <w:rPr>
+          <w:noProof/>
         </w:rPr>
         <w:lastRenderedPageBreak/>
-        <w:t>CSS3 Calculating Values With calc()</w:t>
-      </w:r>
-      <w:bookmarkStart w:id="0" w:name="_GoBack"/>
-      <w:bookmarkEnd w:id="0"/>
-    </w:p>
-    <w:p>
-      <w:pPr>
-        <w:ind w:right="-607"/>
-        <w:rPr>
-          <w:sz w:val="28"/>
-          <w:szCs w:val="28"/>
-          <w:lang w:val="en-US"/>
-        </w:rPr>
-      </w:pPr>
-      <w:r>
-        <w:rPr>
-          <w:sz w:val="28"/>
-          <w:szCs w:val="28"/>
-          <w:lang w:val="en-US"/>
-        </w:rPr>
-        <w:t xml:space="preserve">Another new and awesome CSS feature is the </w:t>
-      </w:r>
-      <w:proofErr w:type="gramStart"/>
-      <w:r>
-        <w:rPr>
-          <w:sz w:val="28"/>
-          <w:szCs w:val="28"/>
-          <w:lang w:val="en-US"/>
-        </w:rPr>
-        <w:t>calc(</w:t>
-      </w:r>
-      <w:proofErr w:type="gramEnd"/>
-      <w:r>
-        <w:rPr>
-          <w:sz w:val="28"/>
-          <w:szCs w:val="28"/>
-          <w:lang w:val="en-US"/>
-        </w:rPr>
-        <w:t>) function. It allows you to do simple arithmetic calculations in CSS. You can use it anywhere a length or a size is required. What is even cooler, is that you can freely mix different units, like percentages and pixels. This makes a lot of layout hacks that you might have used in the past obsolete. The best news? It works in IE9 and up, prefix-free.</w:t>
-      </w:r>
-    </w:p>
-    <w:p>
-      <w:pPr>
-        <w:ind w:right="-607"/>
-        <w:rPr>
-          <w:sz w:val="28"/>
-          <w:szCs w:val="28"/>
-          <w:lang w:val="en-US"/>
-        </w:rPr>
-      </w:pPr>
-    </w:p>
-    <w:p>
-      <w:pPr>
-        <w:ind w:right="-607"/>
-        <w:rPr>
-          <w:sz w:val="28"/>
-          <w:szCs w:val="28"/>
-          <w:lang w:val="en-US"/>
-        </w:rPr>
-      </w:pPr>
-      <w:r>
-        <w:rPr>
-          <w:noProof/>
-        </w:rPr>
         <w:drawing>
-          <wp:inline distT="0" distB="0" distL="0" distR="0" wp14:anchorId="54458685" wp14:editId="18EA66B7">
-            <wp:extent cx="5733415" cy="2036445"/>
-            <wp:effectExtent l="0" t="0" r="635" b="1905"/>
-            <wp:docPr id="12" name="Рисунок 12"/>
+          <wp:inline distT="0" distB="0" distL="0" distR="0" wp14:anchorId="06C64583" wp14:editId="0977B327">
+            <wp:extent cx="5733415" cy="2027555"/>
+            <wp:effectExtent l="0" t="0" r="635" b="0"/>
+            <wp:docPr id="1" name="Рисунок 1"/>
             <wp:cNvGraphicFramePr>
               <a:graphicFrameLocks xmlns:a="http://schemas.openxmlformats.org/drawingml/2006/main" noChangeAspect="1"/>
             </wp:cNvGraphicFramePr>
@@ -5197,7 +5288,7 @@
                   <pic:spPr>
                     <a:xfrm>
                       <a:off x="0" y="0"/>
-                      <a:ext cx="5733415" cy="2036445"/>
+                      <a:ext cx="5733415" cy="2027555"/>
                     </a:xfrm>
                     <a:prstGeom prst="rect">
                       <a:avLst/>
@@ -5214,6 +5305,38 @@
       <w:pPr>
         <w:ind w:right="-607"/>
         <w:rPr>
+          <w:b/>
+          <w:sz w:val="28"/>
+          <w:szCs w:val="28"/>
+          <w:lang w:val="en-US"/>
+        </w:rPr>
+      </w:pPr>
+    </w:p>
+    <w:p>
+      <w:pPr>
+        <w:ind w:right="-607"/>
+        <w:rPr>
+          <w:b/>
+          <w:sz w:val="28"/>
+          <w:szCs w:val="28"/>
+          <w:lang w:val="en-US"/>
+        </w:rPr>
+      </w:pPr>
+    </w:p>
+    <w:p>
+      <w:pPr>
+        <w:ind w:right="-607"/>
+        <w:rPr>
+          <w:sz w:val="28"/>
+          <w:szCs w:val="28"/>
+          <w:lang w:val="en-US"/>
+        </w:rPr>
+      </w:pPr>
+    </w:p>
+    <w:p>
+      <w:pPr>
+        <w:ind w:right="-607"/>
+        <w:rPr>
           <w:sz w:val="28"/>
           <w:szCs w:val="28"/>
           <w:lang w:val="en-US"/>
@@ -5224,10 +5347,10 @@
           <w:noProof/>
         </w:rPr>
         <w:drawing>
-          <wp:inline distT="0" distB="0" distL="0" distR="0" wp14:anchorId="7B409103" wp14:editId="6D97DC06">
-            <wp:extent cx="5733415" cy="3034665"/>
-            <wp:effectExtent l="0" t="0" r="635" b="0"/>
-            <wp:docPr id="13" name="Рисунок 13"/>
+          <wp:inline distT="0" distB="0" distL="0" distR="0" wp14:anchorId="54458685" wp14:editId="18EA66B7">
+            <wp:extent cx="5733415" cy="2036445"/>
+            <wp:effectExtent l="0" t="0" r="635" b="1905"/>
+            <wp:docPr id="12" name="Рисунок 12"/>
             <wp:cNvGraphicFramePr>
               <a:graphicFrameLocks xmlns:a="http://schemas.openxmlformats.org/drawingml/2006/main" noChangeAspect="1"/>
             </wp:cNvGraphicFramePr>
@@ -5247,6 +5370,56 @@
                   <pic:spPr>
                     <a:xfrm>
                       <a:off x="0" y="0"/>
+                      <a:ext cx="5733415" cy="2036445"/>
+                    </a:xfrm>
+                    <a:prstGeom prst="rect">
+                      <a:avLst/>
+                    </a:prstGeom>
+                  </pic:spPr>
+                </pic:pic>
+              </a:graphicData>
+            </a:graphic>
+          </wp:inline>
+        </w:drawing>
+      </w:r>
+    </w:p>
+    <w:p>
+      <w:pPr>
+        <w:ind w:right="-607"/>
+        <w:rPr>
+          <w:sz w:val="28"/>
+          <w:szCs w:val="28"/>
+          <w:lang w:val="en-US"/>
+        </w:rPr>
+      </w:pPr>
+      <w:r>
+        <w:rPr>
+          <w:noProof/>
+        </w:rPr>
+        <w:drawing>
+          <wp:inline distT="0" distB="0" distL="0" distR="0" wp14:anchorId="7B409103" wp14:editId="6D97DC06">
+            <wp:extent cx="5733415" cy="3034665"/>
+            <wp:effectExtent l="0" t="0" r="635" b="0"/>
+            <wp:docPr id="13" name="Рисунок 13"/>
+            <wp:cNvGraphicFramePr>
+              <a:graphicFrameLocks xmlns:a="http://schemas.openxmlformats.org/drawingml/2006/main" noChangeAspect="1"/>
+            </wp:cNvGraphicFramePr>
+            <a:graphic xmlns:a="http://schemas.openxmlformats.org/drawingml/2006/main">
+              <a:graphicData uri="http://schemas.openxmlformats.org/drawingml/2006/picture">
+                <pic:pic xmlns:pic="http://schemas.openxmlformats.org/drawingml/2006/picture">
+                  <pic:nvPicPr>
+                    <pic:cNvPr id="1" name=""/>
+                    <pic:cNvPicPr/>
+                  </pic:nvPicPr>
+                  <pic:blipFill>
+                    <a:blip r:embed="rId12"/>
+                    <a:stretch>
+                      <a:fillRect/>
+                    </a:stretch>
+                  </pic:blipFill>
+                  <pic:spPr>
+                    <a:xfrm>
+                      <a:off x="0" y="0"/>
                       <a:ext cx="5733415" cy="3034665"/>
                     </a:xfrm>
                     <a:prstGeom prst="rect">
@@ -5264,6 +5437,101 @@
       <w:pPr>
         <w:ind w:right="-607"/>
         <w:rPr>
+          <w:b/>
+          <w:sz w:val="28"/>
+          <w:szCs w:val="28"/>
+          <w:lang w:val="en-US"/>
+        </w:rPr>
+      </w:pPr>
+      <w:r>
+        <w:rPr>
+          <w:b/>
+          <w:sz w:val="28"/>
+          <w:szCs w:val="28"/>
+          <w:lang w:val="en-US"/>
+        </w:rPr>
+        <w:t xml:space="preserve">CSS3 Calculating Values With </w:t>
+      </w:r>
+      <w:proofErr w:type="gramStart"/>
+      <w:r>
+        <w:rPr>
+          <w:b/>
+          <w:sz w:val="28"/>
+          <w:szCs w:val="28"/>
+          <w:lang w:val="en-US"/>
+        </w:rPr>
+        <w:t>calc(</w:t>
+      </w:r>
+      <w:proofErr w:type="gramEnd"/>
+      <w:r>
+        <w:rPr>
+          <w:b/>
+          <w:sz w:val="28"/>
+          <w:szCs w:val="28"/>
+          <w:lang w:val="en-US"/>
+        </w:rPr>
+        <w:t>)</w:t>
+      </w:r>
+    </w:p>
+    <w:p>
+      <w:pPr>
+        <w:ind w:right="-607"/>
+        <w:rPr>
+          <w:sz w:val="28"/>
+          <w:szCs w:val="28"/>
+          <w:lang w:val="en-US"/>
+        </w:rPr>
+      </w:pPr>
+      <w:r>
+        <w:rPr>
+          <w:sz w:val="28"/>
+          <w:szCs w:val="28"/>
+          <w:lang w:val="en-US"/>
+        </w:rPr>
+        <w:t xml:space="preserve">Another new and awesome CSS feature is the </w:t>
+      </w:r>
+      <w:proofErr w:type="gramStart"/>
+      <w:r>
+        <w:rPr>
+          <w:sz w:val="28"/>
+          <w:szCs w:val="28"/>
+          <w:lang w:val="en-US"/>
+        </w:rPr>
+        <w:t>calc(</w:t>
+      </w:r>
+      <w:proofErr w:type="gramEnd"/>
+      <w:r>
+        <w:rPr>
+          <w:sz w:val="28"/>
+          <w:szCs w:val="28"/>
+          <w:lang w:val="en-US"/>
+        </w:rPr>
+        <w:t xml:space="preserve">) function. It allows you to do simple arithmetic calculations in CSS. You can use it anywhere a length or a size is required. What is even cooler, is that you can freely mix different </w:t>
+      </w:r>
+      <w:r>
+        <w:rPr>
+          <w:sz w:val="28"/>
+          <w:szCs w:val="28"/>
+          <w:lang w:val="en-US"/>
+        </w:rPr>
+        <w:lastRenderedPageBreak/>
+        <w:t>units, like percentages and pixels. This makes a lot of layout hacks that you might have used in the past obsolete. The best news? It works in IE9 and up, prefix-free.</w:t>
+      </w:r>
+    </w:p>
+    <w:p>
+      <w:pPr>
+        <w:ind w:right="-607"/>
+        <w:rPr>
+          <w:sz w:val="28"/>
+          <w:szCs w:val="28"/>
+          <w:lang w:val="en-US"/>
+        </w:rPr>
+      </w:pPr>
+    </w:p>
+    <w:p>
+      <w:pPr>
+        <w:ind w:right="-607"/>
+        <w:rPr>
           <w:sz w:val="28"/>
           <w:szCs w:val="28"/>
         </w:rPr>
@@ -5274,7 +5542,6 @@
           <w:sz w:val="28"/>
           <w:szCs w:val="28"/>
         </w:rPr>
-        <w:lastRenderedPageBreak/>
         <w:drawing>
           <wp:inline distT="114300" distB="114300" distL="114300" distR="114300">
             <wp:extent cx="5734050" cy="4419600"/>
@@ -5289,7 +5556,7 @@
                     <pic:cNvPicPr preferRelativeResize="0"/>
                   </pic:nvPicPr>
                   <pic:blipFill>
-                    <a:blip r:embed="rId12"/>
+                    <a:blip r:embed="rId13"/>
                     <a:srcRect/>
                     <a:stretch>
                       <a:fillRect/>
@@ -5350,7 +5617,7 @@
           <w:szCs w:val="28"/>
         </w:rPr>
       </w:pPr>
-      <w:hyperlink r:id="rId13" w:history="1">
+      <w:hyperlink r:id="rId14" w:history="1">
         <w:r>
           <w:rPr>
             <w:rStyle w:val="a7"/>
@@ -5409,7 +5676,7 @@
           <w:lang w:val="en-US"/>
         </w:rPr>
       </w:pPr>
-      <w:hyperlink r:id="rId14" w:history="1">
+      <w:hyperlink r:id="rId15" w:history="1">
         <w:r>
           <w:rPr>
             <w:rStyle w:val="a7"/>

</xml_diff>